<commit_message>
add affect to register page and update doc4
</commit_message>
<xml_diff>
--- a/doc/4.docx
+++ b/doc/4.docx
@@ -89,7 +89,7 @@
         <w:spacing w:after="0" w:line="240" w:lineRule="auto"/>
         <w:jc w:val="thaiDistribute"/>
         <w:rPr>
-          <w:rFonts w:ascii="TH SarabunPSK" w:hAnsi="TH SarabunPSK" w:cs="TH SarabunPSK" w:hint="cs"/>
+          <w:rFonts w:ascii="TH SarabunPSK" w:hAnsi="TH SarabunPSK" w:cs="TH SarabunPSK"/>
           <w:sz w:val="32"/>
           <w:szCs w:val="32"/>
         </w:rPr>
@@ -679,7 +679,7 @@
         <w:spacing w:after="0" w:line="240" w:lineRule="auto"/>
         <w:jc w:val="center"/>
         <w:rPr>
-          <w:rFonts w:ascii="TH SarabunPSK" w:hAnsi="TH SarabunPSK" w:cs="TH SarabunPSK" w:hint="cs"/>
+          <w:rFonts w:ascii="TH SarabunPSK" w:hAnsi="TH SarabunPSK" w:cs="TH SarabunPSK"/>
           <w:b/>
           <w:bCs/>
           <w:sz w:val="32"/>
@@ -936,7 +936,7 @@
         <w:spacing w:before="240" w:after="0" w:line="240" w:lineRule="auto"/>
         <w:jc w:val="center"/>
         <w:rPr>
-          <w:rFonts w:ascii="TH SarabunPSK" w:hAnsi="TH SarabunPSK" w:cs="TH SarabunPSK" w:hint="cs"/>
+          <w:rFonts w:ascii="TH SarabunPSK" w:hAnsi="TH SarabunPSK" w:cs="TH SarabunPSK"/>
           <w:b/>
           <w:bCs/>
           <w:sz w:val="32"/>
@@ -1155,7 +1155,7 @@
         <w:spacing w:before="240" w:after="0" w:line="240" w:lineRule="auto"/>
         <w:jc w:val="center"/>
         <w:rPr>
-          <w:rFonts w:ascii="TH SarabunPSK" w:hAnsi="TH SarabunPSK" w:cs="TH SarabunPSK" w:hint="cs"/>
+          <w:rFonts w:ascii="TH SarabunPSK" w:hAnsi="TH SarabunPSK" w:cs="TH SarabunPSK"/>
           <w:b/>
           <w:bCs/>
           <w:sz w:val="32"/>
@@ -1363,10 +1363,10 @@
           <w:noProof/>
         </w:rPr>
         <w:drawing>
-          <wp:inline distT="0" distB="0" distL="0" distR="0" wp14:anchorId="598A7423" wp14:editId="0C997272">
+          <wp:inline distT="0" distB="0" distL="0" distR="0" wp14:anchorId="634E39C8" wp14:editId="790570E9">
             <wp:extent cx="3657600" cy="2743200"/>
             <wp:effectExtent l="19050" t="19050" r="19050" b="19050"/>
-            <wp:docPr id="8" name="Picture 8"/>
+            <wp:docPr id="1" name="Picture 1"/>
             <wp:cNvGraphicFramePr>
               <a:graphicFrameLocks xmlns:a="http://schemas.openxmlformats.org/drawingml/2006/main"/>
             </wp:cNvGraphicFramePr>
@@ -1374,13 +1374,23 @@
               <a:graphicData uri="http://schemas.openxmlformats.org/drawingml/2006/picture">
                 <pic:pic xmlns:pic="http://schemas.openxmlformats.org/drawingml/2006/picture">
                   <pic:nvPicPr>
-                    <pic:cNvPr id="1" name=""/>
-                    <pic:cNvPicPr/>
+                    <pic:cNvPr id="0" name="Picture 1"/>
+                    <pic:cNvPicPr>
+                      <a:picLocks noChangeAspect="1" noChangeArrowheads="1"/>
+                    </pic:cNvPicPr>
                   </pic:nvPicPr>
-                  <pic:blipFill rotWithShape="1">
-                    <a:blip r:embed="rId12"/>
-                    <a:srcRect t="10336"/>
-                    <a:stretch/>
+                  <pic:blipFill>
+                    <a:blip r:embed="rId12" cstate="print">
+                      <a:extLst>
+                        <a:ext uri="{28A0092B-C50C-407E-A947-70E740481C1C}">
+                          <a14:useLocalDpi xmlns:a14="http://schemas.microsoft.com/office/drawing/2010/main" val="0"/>
+                        </a:ext>
+                      </a:extLst>
+                    </a:blip>
+                    <a:srcRect/>
+                    <a:stretch>
+                      <a:fillRect/>
+                    </a:stretch>
                   </pic:blipFill>
                   <pic:spPr bwMode="auto">
                     <a:xfrm>
@@ -1390,254 +1400,7 @@
                     <a:prstGeom prst="rect">
                       <a:avLst/>
                     </a:prstGeom>
-                    <a:ln w="12700">
-                      <a:solidFill>
-                        <a:schemeClr val="tx1"/>
-                      </a:solidFill>
-                    </a:ln>
-                    <a:extLst>
-                      <a:ext uri="{53640926-AAD7-44D8-BBD7-CCE9431645EC}">
-                        <a14:shadowObscured xmlns:a14="http://schemas.microsoft.com/office/drawing/2010/main"/>
-                      </a:ext>
-                    </a:extLst>
-                  </pic:spPr>
-                </pic:pic>
-              </a:graphicData>
-            </a:graphic>
-          </wp:inline>
-        </w:drawing>
-      </w:r>
-    </w:p>
-    <w:p>
-      <w:pPr>
-        <w:spacing w:before="240" w:after="0" w:line="240" w:lineRule="auto"/>
-        <w:ind w:firstLine="2070"/>
-        <w:jc w:val="thaiDistribute"/>
-        <w:rPr>
-          <w:rFonts w:ascii="TH SarabunPSK" w:hAnsi="TH SarabunPSK" w:cs="TH SarabunPSK"/>
-          <w:b/>
-          <w:bCs/>
-          <w:sz w:val="32"/>
-          <w:szCs w:val="32"/>
-        </w:rPr>
-      </w:pPr>
-      <w:r>
-        <w:rPr>
-          <w:rFonts w:ascii="TH SarabunPSK" w:hAnsi="TH SarabunPSK" w:cs="TH SarabunPSK"/>
-          <w:b/>
-          <w:bCs/>
-          <w:sz w:val="32"/>
-          <w:szCs w:val="32"/>
-          <w:cs/>
-        </w:rPr>
-        <w:t xml:space="preserve">ภาพที่  </w:t>
-      </w:r>
-      <w:r>
-        <w:rPr>
-          <w:rFonts w:ascii="TH SarabunPSK" w:hAnsi="TH SarabunPSK" w:cs="TH SarabunPSK"/>
-          <w:b/>
-          <w:bCs/>
-          <w:sz w:val="32"/>
-          <w:szCs w:val="32"/>
-        </w:rPr>
-        <w:t>4.</w:t>
-      </w:r>
-      <w:r>
-        <w:rPr>
-          <w:rFonts w:ascii="TH SarabunPSK" w:hAnsi="TH SarabunPSK" w:cs="TH SarabunPSK" w:hint="cs"/>
-          <w:b/>
-          <w:bCs/>
-          <w:sz w:val="32"/>
-          <w:szCs w:val="32"/>
-          <w:cs/>
-        </w:rPr>
-        <w:t xml:space="preserve">5  </w:t>
-      </w:r>
-      <w:r>
-        <w:rPr>
-          <w:rFonts w:ascii="TH SarabunPSK" w:hAnsi="TH SarabunPSK" w:cs="TH SarabunPSK"/>
-          <w:b/>
-          <w:bCs/>
-          <w:sz w:val="32"/>
-          <w:szCs w:val="32"/>
-          <w:cs/>
-        </w:rPr>
-        <w:t>แสดง</w:t>
-      </w:r>
-      <w:r>
-        <w:rPr>
-          <w:rFonts w:ascii="TH SarabunPSK" w:hAnsi="TH SarabunPSK" w:cs="TH SarabunPSK" w:hint="cs"/>
-          <w:b/>
-          <w:bCs/>
-          <w:sz w:val="32"/>
-          <w:szCs w:val="32"/>
-          <w:cs/>
-        </w:rPr>
-        <w:t>ภาพ</w:t>
-      </w:r>
-      <w:r>
-        <w:rPr>
-          <w:rFonts w:ascii="TH SarabunPSK" w:hAnsi="TH SarabunPSK" w:cs="TH SarabunPSK"/>
-          <w:b/>
-          <w:bCs/>
-          <w:sz w:val="32"/>
-          <w:szCs w:val="32"/>
-          <w:cs/>
-        </w:rPr>
-        <w:t>มอเตอร์ในการควบคุม</w:t>
-      </w:r>
-    </w:p>
-    <w:p>
-      <w:pPr>
-        <w:spacing w:after="0" w:line="240" w:lineRule="auto"/>
-        <w:ind w:firstLine="720"/>
-        <w:jc w:val="thaiDistribute"/>
-        <w:rPr>
-          <w:rFonts w:ascii="TH SarabunPSK" w:hAnsi="TH SarabunPSK" w:cs="TH SarabunPSK"/>
-          <w:sz w:val="32"/>
-          <w:szCs w:val="32"/>
-        </w:rPr>
-      </w:pPr>
-      <w:r>
-        <w:rPr>
-          <w:rFonts w:ascii="TH SarabunPSK" w:hAnsi="TH SarabunPSK" w:cs="TH SarabunPSK"/>
-          <w:sz w:val="32"/>
-          <w:szCs w:val="32"/>
-          <w:cs/>
-        </w:rPr>
-        <w:t xml:space="preserve">จากภาพที่  </w:t>
-      </w:r>
-      <w:r>
-        <w:rPr>
-          <w:rFonts w:ascii="TH SarabunPSK" w:hAnsi="TH SarabunPSK" w:cs="TH SarabunPSK"/>
-          <w:sz w:val="32"/>
-          <w:szCs w:val="32"/>
-        </w:rPr>
-        <w:t>4</w:t>
-      </w:r>
-      <w:r>
-        <w:rPr>
-          <w:rFonts w:ascii="TH SarabunPSK" w:hAnsi="TH SarabunPSK" w:cs="TH SarabunPSK"/>
-          <w:sz w:val="32"/>
-          <w:szCs w:val="32"/>
-          <w:cs/>
-        </w:rPr>
-        <w:t>.</w:t>
-      </w:r>
-      <w:r>
-        <w:rPr>
-          <w:rFonts w:ascii="TH SarabunPSK" w:hAnsi="TH SarabunPSK" w:cs="TH SarabunPSK" w:hint="cs"/>
-          <w:sz w:val="32"/>
-          <w:szCs w:val="32"/>
-          <w:cs/>
-        </w:rPr>
-        <w:t>5</w:t>
-      </w:r>
-      <w:r>
-        <w:rPr>
-          <w:rFonts w:ascii="TH SarabunPSK" w:hAnsi="TH SarabunPSK" w:cs="TH SarabunPSK"/>
-          <w:sz w:val="32"/>
-          <w:szCs w:val="32"/>
-          <w:cs/>
-        </w:rPr>
-        <w:t xml:space="preserve">  </w:t>
-      </w:r>
-      <w:r>
-        <w:rPr>
-          <w:rFonts w:ascii="TH SarabunPSK" w:hAnsi="TH SarabunPSK" w:cs="TH SarabunPSK" w:hint="cs"/>
-          <w:sz w:val="32"/>
-          <w:szCs w:val="32"/>
-          <w:cs/>
-        </w:rPr>
-        <w:t xml:space="preserve">หน้าต่างหลังบ้านหรือ </w:t>
-      </w:r>
-      <w:r>
-        <w:rPr>
-          <w:rFonts w:ascii="TH SarabunPSK" w:hAnsi="TH SarabunPSK" w:cs="TH SarabunPSK"/>
-          <w:sz w:val="32"/>
-          <w:szCs w:val="32"/>
-        </w:rPr>
-        <w:t>Dashboard</w:t>
-      </w:r>
-      <w:r>
-        <w:rPr>
-          <w:rFonts w:ascii="TH SarabunPSK" w:hAnsi="TH SarabunPSK" w:cs="TH SarabunPSK" w:hint="cs"/>
-          <w:sz w:val="32"/>
-          <w:szCs w:val="32"/>
-          <w:cs/>
-        </w:rPr>
-        <w:t xml:space="preserve"> สำหรับผู้ดูแลพร้อมทั้งรายงานจำนวนสถานะแจ้งซ่อมที่ยังรอซ่อม ดำเนินการซ่อม หรือซ่อมเสร็จแล้ว</w:t>
-      </w:r>
-    </w:p>
-    <w:p>
-      <w:pPr>
-        <w:spacing w:before="240" w:after="0" w:line="240" w:lineRule="auto"/>
-        <w:ind w:firstLine="720"/>
-        <w:jc w:val="thaiDistribute"/>
-        <w:rPr>
-          <w:rFonts w:ascii="TH SarabunPSK" w:hAnsi="TH SarabunPSK" w:cs="TH SarabunPSK"/>
-          <w:sz w:val="32"/>
-          <w:szCs w:val="32"/>
-        </w:rPr>
-      </w:pPr>
-    </w:p>
-    <w:p>
-      <w:pPr>
-        <w:spacing w:before="240" w:after="0" w:line="240" w:lineRule="auto"/>
-        <w:ind w:firstLine="720"/>
-        <w:jc w:val="thaiDistribute"/>
-        <w:rPr>
-          <w:rFonts w:ascii="TH SarabunPSK" w:hAnsi="TH SarabunPSK" w:cs="TH SarabunPSK"/>
-          <w:sz w:val="32"/>
-          <w:szCs w:val="32"/>
-          <w:cs/>
-        </w:rPr>
-      </w:pPr>
-    </w:p>
-    <w:p>
-      <w:pPr>
-        <w:spacing w:before="240" w:after="0" w:line="240" w:lineRule="auto"/>
-        <w:jc w:val="center"/>
-        <w:rPr>
-          <w:rFonts w:ascii="TH SarabunPSK" w:hAnsi="TH SarabunPSK" w:cs="TH SarabunPSK"/>
-          <w:sz w:val="32"/>
-          <w:szCs w:val="32"/>
-        </w:rPr>
-      </w:pPr>
-      <w:r>
-        <w:rPr>
-          <w:noProof/>
-        </w:rPr>
-        <w:lastRenderedPageBreak/>
-        <w:drawing>
-          <wp:inline distT="0" distB="0" distL="0" distR="0" wp14:anchorId="4E2C7AA7" wp14:editId="5CF38916">
-            <wp:extent cx="3657600" cy="2743200"/>
-            <wp:effectExtent l="19050" t="19050" r="19050" b="19050"/>
-            <wp:docPr id="4" name="Picture 4"/>
-            <wp:cNvGraphicFramePr>
-              <a:graphicFrameLocks xmlns:a="http://schemas.openxmlformats.org/drawingml/2006/main"/>
-            </wp:cNvGraphicFramePr>
-            <a:graphic xmlns:a="http://schemas.openxmlformats.org/drawingml/2006/main">
-              <a:graphicData uri="http://schemas.openxmlformats.org/drawingml/2006/picture">
-                <pic:pic xmlns:pic="http://schemas.openxmlformats.org/drawingml/2006/picture">
-                  <pic:nvPicPr>
-                    <pic:cNvPr id="1" name=""/>
-                    <pic:cNvPicPr/>
-                  </pic:nvPicPr>
-                  <pic:blipFill>
-                    <a:blip r:embed="rId13"/>
-                    <a:stretch>
-                      <a:fillRect/>
-                    </a:stretch>
-                  </pic:blipFill>
-                  <pic:spPr>
-                    <a:xfrm>
-                      <a:off x="0" y="0"/>
-                      <a:ext cx="3657600" cy="2743200"/>
-                    </a:xfrm>
-                    <a:prstGeom prst="rect">
-                      <a:avLst/>
-                    </a:prstGeom>
+                    <a:noFill/>
                     <a:ln w="12700">
                       <a:solidFill>
                         <a:schemeClr val="tx1"/>
@@ -1654,9 +1417,10 @@
     <w:p>
       <w:pPr>
         <w:spacing w:before="240" w:after="0" w:line="240" w:lineRule="auto"/>
-        <w:jc w:val="center"/>
-        <w:rPr>
-          <w:rFonts w:ascii="TH SarabunPSK" w:hAnsi="TH SarabunPSK" w:cs="TH SarabunPSK"/>
+        <w:ind w:firstLine="2070"/>
+        <w:jc w:val="thaiDistribute"/>
+        <w:rPr>
+          <w:rFonts w:ascii="TH SarabunPSK" w:hAnsi="TH SarabunPSK" w:cs="TH SarabunPSK" w:hint="cs"/>
           <w:b/>
           <w:bCs/>
           <w:sz w:val="32"/>
@@ -1687,23 +1451,14 @@
       </w:r>
       <w:r>
         <w:rPr>
-          <w:rFonts w:ascii="TH SarabunPSK" w:hAnsi="TH SarabunPSK" w:cs="TH SarabunPSK"/>
-          <w:b/>
-          <w:bCs/>
-          <w:sz w:val="32"/>
-          <w:szCs w:val="32"/>
-        </w:rPr>
-        <w:t>6</w:t>
-      </w:r>
-      <w:r>
-        <w:rPr>
-          <w:rFonts w:ascii="TH SarabunPSK" w:hAnsi="TH SarabunPSK" w:cs="TH SarabunPSK"/>
-          <w:b/>
-          <w:bCs/>
-          <w:sz w:val="32"/>
-          <w:szCs w:val="32"/>
-        </w:rPr>
-        <w:t xml:space="preserve">  </w:t>
+          <w:rFonts w:ascii="TH SarabunPSK" w:hAnsi="TH SarabunPSK" w:cs="TH SarabunPSK" w:hint="cs"/>
+          <w:b/>
+          <w:bCs/>
+          <w:sz w:val="32"/>
+          <w:szCs w:val="32"/>
+          <w:cs/>
+        </w:rPr>
+        <w:t xml:space="preserve">5  </w:t>
       </w:r>
       <w:r>
         <w:rPr>
@@ -1725,7 +1480,18 @@
           <w:szCs w:val="32"/>
           <w:cs/>
         </w:rPr>
-        <w:t>ภาพหน้าแสดงฟอร์มแจ้งซ่อม</w:t>
+        <w:t>ภาพ</w:t>
+      </w:r>
+      <w:r>
+        <w:rPr>
+          <w:rFonts w:ascii="TH SarabunPSK" w:hAnsi="TH SarabunPSK" w:cs="TH SarabunPSK" w:hint="cs"/>
+          <w:b/>
+          <w:bCs/>
+          <w:sz w:val="32"/>
+          <w:szCs w:val="32"/>
+          <w:cs/>
+        </w:rPr>
+        <w:t>ส่วนของธนาคารโรงเรียน</w:t>
       </w:r>
     </w:p>
     <w:p>
@@ -1734,9 +1500,10 @@
         <w:ind w:firstLine="720"/>
         <w:jc w:val="thaiDistribute"/>
         <w:rPr>
-          <w:rFonts w:ascii="TH SarabunPSK" w:hAnsi="TH SarabunPSK" w:cs="TH SarabunPSK"/>
-          <w:sz w:val="32"/>
-          <w:szCs w:val="32"/>
+          <w:rFonts w:ascii="TH SarabunPSK" w:hAnsi="TH SarabunPSK" w:cs="TH SarabunPSK" w:hint="cs"/>
+          <w:sz w:val="32"/>
+          <w:szCs w:val="32"/>
+          <w:cs/>
         </w:rPr>
       </w:pPr>
       <w:r>
@@ -1767,11 +1534,12 @@
       </w:r>
       <w:r>
         <w:rPr>
-          <w:rFonts w:ascii="TH SarabunPSK" w:hAnsi="TH SarabunPSK" w:cs="TH SarabunPSK"/>
-          <w:sz w:val="32"/>
-          <w:szCs w:val="32"/>
-        </w:rPr>
-        <w:t>6</w:t>
+          <w:rFonts w:ascii="TH SarabunPSK" w:hAnsi="TH SarabunPSK" w:cs="TH SarabunPSK" w:hint="cs"/>
+          <w:sz w:val="32"/>
+          <w:szCs w:val="32"/>
+          <w:cs/>
+        </w:rPr>
+        <w:t>5</w:t>
       </w:r>
       <w:r>
         <w:rPr>
@@ -1789,12 +1557,29 @@
           <w:szCs w:val="32"/>
           <w:cs/>
         </w:rPr>
-        <w:t>หน้าเว็บในส่วนหลังบ้านของผู้ดูแล เพื่อแสดงจำนวนฟอร์มแจ้งซ่อม</w:t>
-      </w:r>
-    </w:p>
-    <w:p>
-      <w:pPr>
-        <w:spacing w:after="0" w:line="240" w:lineRule="auto"/>
+        <w:t xml:space="preserve">ภาพ </w:t>
+      </w:r>
+      <w:r>
+        <w:rPr>
+          <w:rFonts w:ascii="TH SarabunPSK" w:hAnsi="TH SarabunPSK" w:cs="TH SarabunPSK"/>
+          <w:sz w:val="32"/>
+          <w:szCs w:val="32"/>
+        </w:rPr>
+        <w:t xml:space="preserve">dashboard </w:t>
+      </w:r>
+      <w:r>
+        <w:rPr>
+          <w:rFonts w:ascii="TH SarabunPSK" w:hAnsi="TH SarabunPSK" w:cs="TH SarabunPSK" w:hint="cs"/>
+          <w:sz w:val="32"/>
+          <w:szCs w:val="32"/>
+          <w:cs/>
+        </w:rPr>
+        <w:t>ในการตอบรับคำของร้องเปิดบัญชี</w:t>
+      </w:r>
+    </w:p>
+    <w:p>
+      <w:pPr>
+        <w:spacing w:before="240" w:after="0" w:line="240" w:lineRule="auto"/>
         <w:ind w:firstLine="720"/>
         <w:jc w:val="thaiDistribute"/>
         <w:rPr>
@@ -1806,7 +1591,20 @@
     </w:p>
     <w:p>
       <w:pPr>
-        <w:spacing w:after="0" w:line="240" w:lineRule="auto"/>
+        <w:spacing w:before="240" w:after="0" w:line="240" w:lineRule="auto"/>
+        <w:ind w:firstLine="720"/>
+        <w:jc w:val="thaiDistribute"/>
+        <w:rPr>
+          <w:rFonts w:ascii="TH SarabunPSK" w:hAnsi="TH SarabunPSK" w:cs="TH SarabunPSK"/>
+          <w:sz w:val="32"/>
+          <w:szCs w:val="32"/>
+          <w:cs/>
+        </w:rPr>
+      </w:pPr>
+    </w:p>
+    <w:p>
+      <w:pPr>
+        <w:spacing w:before="240" w:after="0" w:line="240" w:lineRule="auto"/>
         <w:jc w:val="center"/>
         <w:rPr>
           <w:rFonts w:ascii="TH SarabunPSK" w:hAnsi="TH SarabunPSK" w:cs="TH SarabunPSK"/>
@@ -1818,11 +1616,12 @@
         <w:rPr>
           <w:noProof/>
         </w:rPr>
+        <w:lastRenderedPageBreak/>
         <w:drawing>
-          <wp:inline distT="0" distB="0" distL="0" distR="0" wp14:anchorId="2C35E14B" wp14:editId="3FC3BEF7">
+          <wp:inline distT="0" distB="0" distL="0" distR="0" wp14:anchorId="3B01732F" wp14:editId="41AC96C9">
             <wp:extent cx="3657600" cy="2743200"/>
             <wp:effectExtent l="19050" t="19050" r="19050" b="19050"/>
-            <wp:docPr id="5" name="Picture 5"/>
+            <wp:docPr id="3" name="Picture 3"/>
             <wp:cNvGraphicFramePr>
               <a:graphicFrameLocks xmlns:a="http://schemas.openxmlformats.org/drawingml/2006/main"/>
             </wp:cNvGraphicFramePr>
@@ -1830,16 +1629,25 @@
               <a:graphicData uri="http://schemas.openxmlformats.org/drawingml/2006/picture">
                 <pic:pic xmlns:pic="http://schemas.openxmlformats.org/drawingml/2006/picture">
                   <pic:nvPicPr>
-                    <pic:cNvPr id="1" name=""/>
-                    <pic:cNvPicPr/>
+                    <pic:cNvPr id="0" name="Picture 3"/>
+                    <pic:cNvPicPr>
+                      <a:picLocks noChangeAspect="1" noChangeArrowheads="1"/>
+                    </pic:cNvPicPr>
                   </pic:nvPicPr>
                   <pic:blipFill>
-                    <a:blip r:embed="rId14"/>
+                    <a:blip r:embed="rId13" cstate="print">
+                      <a:extLst>
+                        <a:ext uri="{28A0092B-C50C-407E-A947-70E740481C1C}">
+                          <a14:useLocalDpi xmlns:a14="http://schemas.microsoft.com/office/drawing/2010/main" val="0"/>
+                        </a:ext>
+                      </a:extLst>
+                    </a:blip>
+                    <a:srcRect/>
                     <a:stretch>
                       <a:fillRect/>
                     </a:stretch>
                   </pic:blipFill>
-                  <pic:spPr>
+                  <pic:spPr bwMode="auto">
                     <a:xfrm>
                       <a:off x="0" y="0"/>
                       <a:ext cx="3657600" cy="2743200"/>
@@ -1847,6 +1655,7 @@
                     <a:prstGeom prst="rect">
                       <a:avLst/>
                     </a:prstGeom>
+                    <a:noFill/>
                     <a:ln w="12700">
                       <a:solidFill>
                         <a:schemeClr val="tx1"/>
@@ -1865,7 +1674,7 @@
         <w:spacing w:before="240" w:after="0" w:line="240" w:lineRule="auto"/>
         <w:jc w:val="center"/>
         <w:rPr>
-          <w:rFonts w:ascii="TH SarabunPSK" w:hAnsi="TH SarabunPSK" w:cs="TH SarabunPSK"/>
+          <w:rFonts w:ascii="TH SarabunPSK" w:hAnsi="TH SarabunPSK" w:cs="TH SarabunPSK" w:hint="cs"/>
           <w:b/>
           <w:bCs/>
           <w:sz w:val="32"/>
@@ -1896,14 +1705,13 @@
       </w:r>
       <w:r>
         <w:rPr>
-          <w:rFonts w:ascii="TH SarabunPSK" w:hAnsi="TH SarabunPSK" w:cs="TH SarabunPSK" w:hint="cs"/>
-          <w:b/>
-          <w:bCs/>
-          <w:sz w:val="32"/>
-          <w:szCs w:val="32"/>
-          <w:cs/>
-        </w:rPr>
-        <w:t>7</w:t>
+          <w:rFonts w:ascii="TH SarabunPSK" w:hAnsi="TH SarabunPSK" w:cs="TH SarabunPSK"/>
+          <w:b/>
+          <w:bCs/>
+          <w:sz w:val="32"/>
+          <w:szCs w:val="32"/>
+        </w:rPr>
+        <w:t>6</w:t>
       </w:r>
       <w:r>
         <w:rPr>
@@ -1935,7 +1743,18 @@
           <w:szCs w:val="32"/>
           <w:cs/>
         </w:rPr>
-        <w:t>ภาพหน้าจอการเพิ่มข้อมูลรายละเอียดการซ่อม</w:t>
+        <w:t>ภาพหน้าแสด</w:t>
+      </w:r>
+      <w:r>
+        <w:rPr>
+          <w:rFonts w:ascii="TH SarabunPSK" w:hAnsi="TH SarabunPSK" w:cs="TH SarabunPSK" w:hint="cs"/>
+          <w:b/>
+          <w:bCs/>
+          <w:sz w:val="32"/>
+          <w:szCs w:val="32"/>
+          <w:cs/>
+        </w:rPr>
+        <w:t>งหน้ายืนยันการฝากเงินของธนาคารโรงเรียน</w:t>
       </w:r>
     </w:p>
     <w:p>
@@ -1944,7 +1763,7 @@
         <w:ind w:firstLine="720"/>
         <w:jc w:val="thaiDistribute"/>
         <w:rPr>
-          <w:rFonts w:ascii="TH SarabunPSK" w:hAnsi="TH SarabunPSK" w:cs="TH SarabunPSK"/>
+          <w:rFonts w:ascii="TH SarabunPSK" w:hAnsi="TH SarabunPSK" w:cs="TH SarabunPSK" w:hint="cs"/>
           <w:sz w:val="32"/>
           <w:szCs w:val="32"/>
         </w:rPr>
@@ -1977,12 +1796,11 @@
       </w:r>
       <w:r>
         <w:rPr>
-          <w:rFonts w:ascii="TH SarabunPSK" w:hAnsi="TH SarabunPSK" w:cs="TH SarabunPSK" w:hint="cs"/>
-          <w:sz w:val="32"/>
-          <w:szCs w:val="32"/>
-          <w:cs/>
-        </w:rPr>
-        <w:t>7</w:t>
+          <w:rFonts w:ascii="TH SarabunPSK" w:hAnsi="TH SarabunPSK" w:cs="TH SarabunPSK"/>
+          <w:sz w:val="32"/>
+          <w:szCs w:val="32"/>
+        </w:rPr>
+        <w:t>6</w:t>
       </w:r>
       <w:r>
         <w:rPr>
@@ -2000,8 +1818,29 @@
           <w:szCs w:val="32"/>
           <w:cs/>
         </w:rPr>
-        <w:t>หน้าเว็บในส่วนหลังบ้านของผู้ดูแล เพื่อแก้ไขและเพิ่มข้อมูลรายละเอียดการซ่อม</w:t>
-      </w:r>
+        <w:t>หน้าเว็บในส่วนหลังบ้านของ</w:t>
+      </w:r>
+      <w:r>
+        <w:rPr>
+          <w:rFonts w:ascii="TH SarabunPSK" w:hAnsi="TH SarabunPSK" w:cs="TH SarabunPSK" w:hint="cs"/>
+          <w:sz w:val="32"/>
+          <w:szCs w:val="32"/>
+          <w:cs/>
+        </w:rPr>
+        <w:t>ธนาคารโรงเรียน ใช้ในการยืนยันยอดเงิน</w:t>
+      </w:r>
+    </w:p>
+    <w:p>
+      <w:pPr>
+        <w:spacing w:after="0" w:line="240" w:lineRule="auto"/>
+        <w:ind w:firstLine="720"/>
+        <w:jc w:val="thaiDistribute"/>
+        <w:rPr>
+          <w:rFonts w:ascii="TH SarabunPSK" w:hAnsi="TH SarabunPSK" w:cs="TH SarabunPSK"/>
+          <w:sz w:val="32"/>
+          <w:szCs w:val="32"/>
+        </w:rPr>
+      </w:pPr>
     </w:p>
     <w:p>
       <w:pPr>
@@ -2013,71 +1852,15 @@
           <w:szCs w:val="32"/>
         </w:rPr>
       </w:pPr>
-    </w:p>
-    <w:p>
-      <w:pPr>
-        <w:spacing w:after="0" w:line="240" w:lineRule="auto"/>
-        <w:jc w:val="center"/>
-        <w:rPr>
-          <w:rFonts w:ascii="TH SarabunPSK" w:hAnsi="TH SarabunPSK" w:cs="TH SarabunPSK"/>
-          <w:sz w:val="32"/>
-          <w:szCs w:val="32"/>
-        </w:rPr>
-      </w:pPr>
-    </w:p>
-    <w:p>
-      <w:pPr>
-        <w:spacing w:after="0" w:line="240" w:lineRule="auto"/>
-        <w:jc w:val="center"/>
-        <w:rPr>
-          <w:rFonts w:ascii="TH SarabunPSK" w:hAnsi="TH SarabunPSK" w:cs="TH SarabunPSK"/>
-          <w:sz w:val="32"/>
-          <w:szCs w:val="32"/>
-        </w:rPr>
-      </w:pPr>
-    </w:p>
-    <w:p>
-      <w:pPr>
-        <w:spacing w:after="0" w:line="240" w:lineRule="auto"/>
-        <w:jc w:val="center"/>
-        <w:rPr>
-          <w:rFonts w:ascii="TH SarabunPSK" w:hAnsi="TH SarabunPSK" w:cs="TH SarabunPSK"/>
-          <w:sz w:val="32"/>
-          <w:szCs w:val="32"/>
-        </w:rPr>
-      </w:pPr>
-    </w:p>
-    <w:p>
-      <w:pPr>
-        <w:spacing w:after="0" w:line="240" w:lineRule="auto"/>
-        <w:jc w:val="center"/>
-        <w:rPr>
-          <w:rFonts w:ascii="TH SarabunPSK" w:hAnsi="TH SarabunPSK" w:cs="TH SarabunPSK"/>
-          <w:sz w:val="32"/>
-          <w:szCs w:val="32"/>
-        </w:rPr>
-      </w:pPr>
-    </w:p>
-    <w:p>
-      <w:pPr>
-        <w:spacing w:after="0" w:line="240" w:lineRule="auto"/>
-        <w:jc w:val="center"/>
-        <w:rPr>
-          <w:rFonts w:ascii="TH SarabunPSK" w:hAnsi="TH SarabunPSK" w:cs="TH SarabunPSK"/>
-          <w:sz w:val="32"/>
-          <w:szCs w:val="32"/>
-        </w:rPr>
-      </w:pPr>
       <w:r>
         <w:rPr>
           <w:noProof/>
         </w:rPr>
-        <w:lastRenderedPageBreak/>
         <w:drawing>
-          <wp:inline distT="0" distB="0" distL="0" distR="0" wp14:anchorId="1C9EC80A" wp14:editId="4BE1946A">
+          <wp:inline distT="0" distB="0" distL="0" distR="0" wp14:anchorId="17C6E50D" wp14:editId="444DE8F5">
             <wp:extent cx="3657600" cy="2743200"/>
             <wp:effectExtent l="19050" t="19050" r="19050" b="19050"/>
-            <wp:docPr id="6" name="Picture 6"/>
+            <wp:docPr id="2" name="Picture 2"/>
             <wp:cNvGraphicFramePr>
               <a:graphicFrameLocks xmlns:a="http://schemas.openxmlformats.org/drawingml/2006/main"/>
             </wp:cNvGraphicFramePr>
@@ -2085,16 +1868,25 @@
               <a:graphicData uri="http://schemas.openxmlformats.org/drawingml/2006/picture">
                 <pic:pic xmlns:pic="http://schemas.openxmlformats.org/drawingml/2006/picture">
                   <pic:nvPicPr>
-                    <pic:cNvPr id="1" name=""/>
-                    <pic:cNvPicPr/>
+                    <pic:cNvPr id="0" name="Picture 2"/>
+                    <pic:cNvPicPr>
+                      <a:picLocks noChangeAspect="1" noChangeArrowheads="1"/>
+                    </pic:cNvPicPr>
                   </pic:nvPicPr>
                   <pic:blipFill>
-                    <a:blip r:embed="rId15"/>
+                    <a:blip r:embed="rId14" cstate="print">
+                      <a:extLst>
+                        <a:ext uri="{28A0092B-C50C-407E-A947-70E740481C1C}">
+                          <a14:useLocalDpi xmlns:a14="http://schemas.microsoft.com/office/drawing/2010/main" val="0"/>
+                        </a:ext>
+                      </a:extLst>
+                    </a:blip>
+                    <a:srcRect/>
                     <a:stretch>
                       <a:fillRect/>
                     </a:stretch>
                   </pic:blipFill>
-                  <pic:spPr>
+                  <pic:spPr bwMode="auto">
                     <a:xfrm>
                       <a:off x="0" y="0"/>
                       <a:ext cx="3657600" cy="2743200"/>
@@ -2102,6 +1894,7 @@
                     <a:prstGeom prst="rect">
                       <a:avLst/>
                     </a:prstGeom>
+                    <a:noFill/>
                     <a:ln w="12700">
                       <a:solidFill>
                         <a:schemeClr val="tx1"/>
@@ -2120,7 +1913,7 @@
         <w:spacing w:before="240" w:after="0" w:line="240" w:lineRule="auto"/>
         <w:jc w:val="center"/>
         <w:rPr>
-          <w:rFonts w:ascii="TH SarabunPSK" w:hAnsi="TH SarabunPSK" w:cs="TH SarabunPSK"/>
+          <w:rFonts w:ascii="TH SarabunPSK" w:hAnsi="TH SarabunPSK" w:cs="TH SarabunPSK" w:hint="cs"/>
           <w:b/>
           <w:bCs/>
           <w:sz w:val="32"/>
@@ -2151,13 +1944,14 @@
       </w:r>
       <w:r>
         <w:rPr>
-          <w:rFonts w:ascii="TH SarabunPSK" w:hAnsi="TH SarabunPSK" w:cs="TH SarabunPSK"/>
-          <w:b/>
-          <w:bCs/>
-          <w:sz w:val="32"/>
-          <w:szCs w:val="32"/>
-        </w:rPr>
-        <w:t>8</w:t>
+          <w:rFonts w:ascii="TH SarabunPSK" w:hAnsi="TH SarabunPSK" w:cs="TH SarabunPSK" w:hint="cs"/>
+          <w:b/>
+          <w:bCs/>
+          <w:sz w:val="32"/>
+          <w:szCs w:val="32"/>
+          <w:cs/>
+        </w:rPr>
+        <w:t>7</w:t>
       </w:r>
       <w:r>
         <w:rPr>
@@ -2176,20 +1970,19 @@
           <w:bCs/>
           <w:sz w:val="32"/>
           <w:szCs w:val="32"/>
-          <w:cs/>
-        </w:rPr>
-        <w:t>แสดง</w:t>
-      </w:r>
-      <w:r>
-        <w:rPr>
-          <w:rFonts w:ascii="TH SarabunPSK" w:hAnsi="TH SarabunPSK" w:cs="TH SarabunPSK" w:hint="cs"/>
-          <w:b/>
-          <w:bCs/>
-          <w:sz w:val="32"/>
-          <w:szCs w:val="32"/>
-          <w:cs/>
-        </w:rPr>
-        <w:t>ภาพหน้าจอการปรับอัตราค่าบริการ</w:t>
+        </w:rPr>
+        <w:t xml:space="preserve">dashboard </w:t>
+      </w:r>
+      <w:r>
+        <w:rPr>
+          <w:rFonts w:ascii="TH SarabunPSK" w:hAnsi="TH SarabunPSK" w:cs="TH SarabunPSK" w:hint="cs"/>
+          <w:b/>
+          <w:bCs/>
+          <w:sz w:val="32"/>
+          <w:szCs w:val="32"/>
+          <w:cs/>
+        </w:rPr>
+        <w:t xml:space="preserve">สำหรับการทำสรุปผลการฝากเงิน </w:t>
       </w:r>
     </w:p>
     <w:p>
@@ -2198,7 +1991,7 @@
         <w:ind w:firstLine="720"/>
         <w:jc w:val="thaiDistribute"/>
         <w:rPr>
-          <w:rFonts w:ascii="TH SarabunPSK" w:hAnsi="TH SarabunPSK" w:cs="TH SarabunPSK"/>
+          <w:rFonts w:ascii="TH SarabunPSK" w:hAnsi="TH SarabunPSK" w:cs="TH SarabunPSK" w:hint="cs"/>
           <w:sz w:val="32"/>
           <w:szCs w:val="32"/>
         </w:rPr>
@@ -2231,11 +2024,12 @@
       </w:r>
       <w:r>
         <w:rPr>
-          <w:rFonts w:ascii="TH SarabunPSK" w:hAnsi="TH SarabunPSK" w:cs="TH SarabunPSK"/>
-          <w:sz w:val="32"/>
-          <w:szCs w:val="32"/>
-        </w:rPr>
-        <w:t>8</w:t>
+          <w:rFonts w:ascii="TH SarabunPSK" w:hAnsi="TH SarabunPSK" w:cs="TH SarabunPSK" w:hint="cs"/>
+          <w:sz w:val="32"/>
+          <w:szCs w:val="32"/>
+          <w:cs/>
+        </w:rPr>
+        <w:t>7</w:t>
       </w:r>
       <w:r>
         <w:rPr>
@@ -2253,20 +2047,17 @@
           <w:szCs w:val="32"/>
           <w:cs/>
         </w:rPr>
-        <w:t>หน้าเว็บในส่วนหลังบ้านของผู้ดูแล เพื่อแก้ไขและปรับเปลี่ยนอัตราค่าบริการ</w:t>
-      </w:r>
-    </w:p>
-    <w:p>
-      <w:pPr>
-        <w:spacing w:after="0" w:line="240" w:lineRule="auto"/>
-        <w:ind w:firstLine="720"/>
-        <w:jc w:val="thaiDistribute"/>
-        <w:rPr>
-          <w:rFonts w:ascii="TH SarabunPSK" w:hAnsi="TH SarabunPSK" w:cs="TH SarabunPSK"/>
-          <w:sz w:val="32"/>
-          <w:szCs w:val="32"/>
-        </w:rPr>
-      </w:pPr>
+        <w:t>หน้าเว็บในส่วนหลังบ้านของ</w:t>
+      </w:r>
+      <w:r>
+        <w:rPr>
+          <w:rFonts w:ascii="TH SarabunPSK" w:hAnsi="TH SarabunPSK" w:cs="TH SarabunPSK" w:hint="cs"/>
+          <w:sz w:val="32"/>
+          <w:szCs w:val="32"/>
+          <w:cs/>
+        </w:rPr>
+        <w:t>ธนาคารโรงเรียน ใช้ในการเรียกยอดเงินฝากของแต่ละห้อง</w:t>
+      </w:r>
     </w:p>
     <w:p>
       <w:pPr>
@@ -2278,268 +2069,6 @@
           <w:szCs w:val="32"/>
         </w:rPr>
       </w:pPr>
-      <w:r>
-        <w:rPr>
-          <w:noProof/>
-        </w:rPr>
-        <w:drawing>
-          <wp:inline distT="0" distB="0" distL="0" distR="0" wp14:anchorId="114EF7E2" wp14:editId="31444D64">
-            <wp:extent cx="3657600" cy="2743200"/>
-            <wp:effectExtent l="19050" t="19050" r="19050" b="19050"/>
-            <wp:docPr id="9" name="Picture 9"/>
-            <wp:cNvGraphicFramePr>
-              <a:graphicFrameLocks xmlns:a="http://schemas.openxmlformats.org/drawingml/2006/main"/>
-            </wp:cNvGraphicFramePr>
-            <a:graphic xmlns:a="http://schemas.openxmlformats.org/drawingml/2006/main">
-              <a:graphicData uri="http://schemas.openxmlformats.org/drawingml/2006/picture">
-                <pic:pic xmlns:pic="http://schemas.openxmlformats.org/drawingml/2006/picture">
-                  <pic:nvPicPr>
-                    <pic:cNvPr id="1" name=""/>
-                    <pic:cNvPicPr/>
-                  </pic:nvPicPr>
-                  <pic:blipFill>
-                    <a:blip r:embed="rId16"/>
-                    <a:stretch>
-                      <a:fillRect/>
-                    </a:stretch>
-                  </pic:blipFill>
-                  <pic:spPr>
-                    <a:xfrm>
-                      <a:off x="0" y="0"/>
-                      <a:ext cx="3657600" cy="2743200"/>
-                    </a:xfrm>
-                    <a:prstGeom prst="rect">
-                      <a:avLst/>
-                    </a:prstGeom>
-                    <a:ln w="12700">
-                      <a:solidFill>
-                        <a:schemeClr val="tx1"/>
-                      </a:solidFill>
-                    </a:ln>
-                  </pic:spPr>
-                </pic:pic>
-              </a:graphicData>
-            </a:graphic>
-          </wp:inline>
-        </w:drawing>
-      </w:r>
-    </w:p>
-    <w:p>
-      <w:pPr>
-        <w:spacing w:before="240" w:after="0" w:line="240" w:lineRule="auto"/>
-        <w:jc w:val="center"/>
-        <w:rPr>
-          <w:rFonts w:ascii="TH SarabunPSK" w:hAnsi="TH SarabunPSK" w:cs="TH SarabunPSK"/>
-          <w:b/>
-          <w:bCs/>
-          <w:sz w:val="32"/>
-          <w:szCs w:val="32"/>
-          <w:cs/>
-        </w:rPr>
-      </w:pPr>
-      <w:r>
-        <w:rPr>
-          <w:rFonts w:ascii="TH SarabunPSK" w:hAnsi="TH SarabunPSK" w:cs="TH SarabunPSK"/>
-          <w:b/>
-          <w:bCs/>
-          <w:sz w:val="32"/>
-          <w:szCs w:val="32"/>
-          <w:cs/>
-        </w:rPr>
-        <w:t xml:space="preserve">ภาพที่  </w:t>
-      </w:r>
-      <w:r>
-        <w:rPr>
-          <w:rFonts w:ascii="TH SarabunPSK" w:hAnsi="TH SarabunPSK" w:cs="TH SarabunPSK"/>
-          <w:b/>
-          <w:bCs/>
-          <w:sz w:val="32"/>
-          <w:szCs w:val="32"/>
-        </w:rPr>
-        <w:t>4.</w:t>
-      </w:r>
-      <w:r>
-        <w:rPr>
-          <w:rFonts w:ascii="TH SarabunPSK" w:hAnsi="TH SarabunPSK" w:cs="TH SarabunPSK"/>
-          <w:b/>
-          <w:bCs/>
-          <w:sz w:val="32"/>
-          <w:szCs w:val="32"/>
-        </w:rPr>
-        <w:t>9</w:t>
-      </w:r>
-      <w:r>
-        <w:rPr>
-          <w:rFonts w:ascii="TH SarabunPSK" w:hAnsi="TH SarabunPSK" w:cs="TH SarabunPSK"/>
-          <w:b/>
-          <w:bCs/>
-          <w:sz w:val="32"/>
-          <w:szCs w:val="32"/>
-        </w:rPr>
-        <w:t xml:space="preserve">  </w:t>
-      </w:r>
-      <w:r>
-        <w:rPr>
-          <w:rFonts w:ascii="TH SarabunPSK" w:hAnsi="TH SarabunPSK" w:cs="TH SarabunPSK"/>
-          <w:b/>
-          <w:bCs/>
-          <w:sz w:val="32"/>
-          <w:szCs w:val="32"/>
-          <w:cs/>
-        </w:rPr>
-        <w:t>แสดง</w:t>
-      </w:r>
-      <w:r>
-        <w:rPr>
-          <w:rFonts w:ascii="TH SarabunPSK" w:hAnsi="TH SarabunPSK" w:cs="TH SarabunPSK" w:hint="cs"/>
-          <w:b/>
-          <w:bCs/>
-          <w:sz w:val="32"/>
-          <w:szCs w:val="32"/>
-          <w:cs/>
-        </w:rPr>
-        <w:t>ภาพหน้าจอการปรับ</w:t>
-      </w:r>
-      <w:r>
-        <w:rPr>
-          <w:rFonts w:ascii="TH SarabunPSK" w:hAnsi="TH SarabunPSK" w:cs="TH SarabunPSK" w:hint="cs"/>
-          <w:b/>
-          <w:bCs/>
-          <w:sz w:val="32"/>
-          <w:szCs w:val="32"/>
-          <w:cs/>
-        </w:rPr>
-        <w:t>แก้ไข</w:t>
-      </w:r>
-      <w:r>
-        <w:rPr>
-          <w:rFonts w:ascii="TH SarabunPSK" w:hAnsi="TH SarabunPSK" w:cs="TH SarabunPSK"/>
-          <w:b/>
-          <w:bCs/>
-          <w:sz w:val="32"/>
-          <w:szCs w:val="32"/>
-        </w:rPr>
-        <w:t xml:space="preserve"> Event</w:t>
-      </w:r>
-      <w:r>
-        <w:rPr>
-          <w:rFonts w:ascii="TH SarabunPSK" w:hAnsi="TH SarabunPSK" w:cs="TH SarabunPSK" w:hint="cs"/>
-          <w:b/>
-          <w:bCs/>
-          <w:sz w:val="32"/>
-          <w:szCs w:val="32"/>
-          <w:cs/>
-        </w:rPr>
-        <w:t xml:space="preserve"> หน้าเว็บไซน์</w:t>
-      </w:r>
-    </w:p>
-    <w:p>
-      <w:pPr>
-        <w:spacing w:after="0" w:line="240" w:lineRule="auto"/>
-        <w:ind w:firstLine="720"/>
-        <w:jc w:val="thaiDistribute"/>
-        <w:rPr>
-          <w:rFonts w:ascii="TH SarabunPSK" w:hAnsi="TH SarabunPSK" w:cs="TH SarabunPSK"/>
-          <w:sz w:val="32"/>
-          <w:szCs w:val="32"/>
-          <w:cs/>
-        </w:rPr>
-      </w:pPr>
-      <w:r>
-        <w:rPr>
-          <w:rFonts w:ascii="TH SarabunPSK" w:hAnsi="TH SarabunPSK" w:cs="TH SarabunPSK"/>
-          <w:sz w:val="32"/>
-          <w:szCs w:val="32"/>
-          <w:cs/>
-        </w:rPr>
-        <w:t xml:space="preserve">จากภาพที่  </w:t>
-      </w:r>
-      <w:r>
-        <w:rPr>
-          <w:rFonts w:ascii="TH SarabunPSK" w:hAnsi="TH SarabunPSK" w:cs="TH SarabunPSK"/>
-          <w:sz w:val="32"/>
-          <w:szCs w:val="32"/>
-        </w:rPr>
-        <w:t>4</w:t>
-      </w:r>
-      <w:r>
-        <w:rPr>
-          <w:rFonts w:ascii="TH SarabunPSK" w:hAnsi="TH SarabunPSK" w:cs="TH SarabunPSK"/>
-          <w:sz w:val="32"/>
-          <w:szCs w:val="32"/>
-          <w:cs/>
-        </w:rPr>
-        <w:t>.</w:t>
-      </w:r>
-      <w:r>
-        <w:rPr>
-          <w:rFonts w:ascii="TH SarabunPSK" w:hAnsi="TH SarabunPSK" w:cs="TH SarabunPSK"/>
-          <w:sz w:val="32"/>
-          <w:szCs w:val="32"/>
-        </w:rPr>
-        <w:t>9</w:t>
-      </w:r>
-      <w:r>
-        <w:rPr>
-          <w:rFonts w:ascii="TH SarabunPSK" w:hAnsi="TH SarabunPSK" w:cs="TH SarabunPSK"/>
-          <w:sz w:val="32"/>
-          <w:szCs w:val="32"/>
-          <w:cs/>
-        </w:rPr>
-        <w:t xml:space="preserve">  </w:t>
-      </w:r>
-      <w:r>
-        <w:rPr>
-          <w:rFonts w:ascii="TH SarabunPSK" w:hAnsi="TH SarabunPSK" w:cs="TH SarabunPSK" w:hint="cs"/>
-          <w:sz w:val="32"/>
-          <w:szCs w:val="32"/>
-          <w:cs/>
-        </w:rPr>
-        <w:t>หน้าเว็บในส่วนหลังบ้านของผู้ดูแล เพื่อแก้ไข</w:t>
-      </w:r>
-      <w:r>
-        <w:rPr>
-          <w:rFonts w:ascii="TH SarabunPSK" w:hAnsi="TH SarabunPSK" w:cs="TH SarabunPSK"/>
-          <w:sz w:val="32"/>
-          <w:szCs w:val="32"/>
-        </w:rPr>
-        <w:t xml:space="preserve"> Event</w:t>
-      </w:r>
-      <w:r>
-        <w:rPr>
-          <w:rFonts w:ascii="TH SarabunPSK" w:hAnsi="TH SarabunPSK" w:cs="TH SarabunPSK" w:hint="cs"/>
-          <w:sz w:val="32"/>
-          <w:szCs w:val="32"/>
-          <w:cs/>
-        </w:rPr>
-        <w:t xml:space="preserve"> หรือเพิ่ม </w:t>
-      </w:r>
-      <w:r>
-        <w:rPr>
-          <w:rFonts w:ascii="TH SarabunPSK" w:hAnsi="TH SarabunPSK" w:cs="TH SarabunPSK"/>
-          <w:sz w:val="32"/>
-          <w:szCs w:val="32"/>
-        </w:rPr>
-        <w:t>Event</w:t>
-      </w:r>
-      <w:r>
-        <w:rPr>
-          <w:rFonts w:ascii="TH SarabunPSK" w:hAnsi="TH SarabunPSK" w:cs="TH SarabunPSK" w:hint="cs"/>
-          <w:sz w:val="32"/>
-          <w:szCs w:val="32"/>
-          <w:cs/>
-        </w:rPr>
-        <w:t xml:space="preserve"> </w:t>
-      </w:r>
-      <w:r>
-        <w:rPr>
-          <w:rFonts w:ascii="TH SarabunPSK" w:hAnsi="TH SarabunPSK" w:cs="TH SarabunPSK" w:hint="cs"/>
-          <w:sz w:val="32"/>
-          <w:szCs w:val="32"/>
-          <w:cs/>
-        </w:rPr>
-        <w:t>ไปยังหน้าเว็บไซน์</w:t>
-      </w:r>
     </w:p>
     <w:p>
       <w:pPr>
@@ -2547,6 +2076,38 @@
         <w:jc w:val="center"/>
         <w:rPr>
           <w:rFonts w:ascii="TH SarabunPSK" w:hAnsi="TH SarabunPSK" w:cs="TH SarabunPSK"/>
+          <w:sz w:val="32"/>
+          <w:szCs w:val="32"/>
+        </w:rPr>
+      </w:pPr>
+    </w:p>
+    <w:p>
+      <w:pPr>
+        <w:spacing w:after="0" w:line="240" w:lineRule="auto"/>
+        <w:jc w:val="center"/>
+        <w:rPr>
+          <w:rFonts w:ascii="TH SarabunPSK" w:hAnsi="TH SarabunPSK" w:cs="TH SarabunPSK"/>
+          <w:sz w:val="32"/>
+          <w:szCs w:val="32"/>
+        </w:rPr>
+      </w:pPr>
+    </w:p>
+    <w:p>
+      <w:pPr>
+        <w:spacing w:after="0" w:line="240" w:lineRule="auto"/>
+        <w:jc w:val="center"/>
+        <w:rPr>
+          <w:rFonts w:ascii="TH SarabunPSK" w:hAnsi="TH SarabunPSK" w:cs="TH SarabunPSK"/>
+          <w:sz w:val="32"/>
+          <w:szCs w:val="32"/>
+        </w:rPr>
+      </w:pPr>
+    </w:p>
+    <w:p>
+      <w:pPr>
+        <w:spacing w:after="0" w:line="240" w:lineRule="auto"/>
+        <w:rPr>
+          <w:rFonts w:ascii="TH SarabunPSK" w:hAnsi="TH SarabunPSK" w:cs="TH SarabunPSK" w:hint="cs"/>
           <w:sz w:val="32"/>
           <w:szCs w:val="32"/>
         </w:rPr>

</xml_diff>